<commit_message>
Úprava zápisů...možná jsem smazal  omylem databázi :D
</commit_message>
<xml_diff>
--- a/09_04_2024/zapis_ze_schuze_09_04_2024.docx
+++ b/09_04_2024/zapis_ze_schuze_09_04_2024.docx
@@ -51,47 +51,7 @@
           <w:szCs w:val="28"/>
         </w:rPr>
         <w:br/>
-        <w:t xml:space="preserve">  o No </w:t>
-      </w:r>
-      <w:proofErr w:type="spellStart"/>
-      <w:r>
-        <w:rPr>
-          <w:rFonts w:ascii="Arial" w:hAnsi="Arial" w:cs="Arial"/>
-          <w:color w:val="000000"/>
-          <w:sz w:val="28"/>
-          <w:szCs w:val="28"/>
-        </w:rPr>
-        <w:t>Backpack</w:t>
-      </w:r>
-      <w:proofErr w:type="spellEnd"/>
-      <w:r>
-        <w:rPr>
-          <w:rFonts w:ascii="Arial" w:hAnsi="Arial" w:cs="Arial"/>
-          <w:color w:val="000000"/>
-          <w:sz w:val="28"/>
-          <w:szCs w:val="28"/>
-        </w:rPr>
-        <w:t xml:space="preserve"> </w:t>
-      </w:r>
-      <w:proofErr w:type="spellStart"/>
-      <w:r>
-        <w:rPr>
-          <w:rFonts w:ascii="Arial" w:hAnsi="Arial" w:cs="Arial"/>
-          <w:color w:val="000000"/>
-          <w:sz w:val="28"/>
-          <w:szCs w:val="28"/>
-        </w:rPr>
-        <w:t>Day</w:t>
-      </w:r>
-      <w:proofErr w:type="spellEnd"/>
-      <w:r>
-        <w:rPr>
-          <w:rFonts w:ascii="Arial" w:hAnsi="Arial" w:cs="Arial"/>
-          <w:color w:val="000000"/>
-          <w:sz w:val="28"/>
-          <w:szCs w:val="28"/>
-        </w:rPr>
-        <w:t xml:space="preserve"> </w:t>
+        <w:t xml:space="preserve">  o No Backpack Day </w:t>
       </w:r>
       <w:r>
         <w:rPr>
@@ -151,9 +111,58 @@
           <w:sz w:val="28"/>
           <w:szCs w:val="28"/>
         </w:rPr>
-        <w:t xml:space="preserve">No </w:t>
-      </w:r>
-      <w:proofErr w:type="spellStart"/>
+        <w:t>No Backpack Day</w:t>
+      </w:r>
+      <w:r>
+        <w:rPr>
+          <w:rFonts w:ascii="Arial" w:hAnsi="Arial" w:cs="Arial"/>
+          <w:color w:val="000000"/>
+          <w:sz w:val="28"/>
+          <w:szCs w:val="28"/>
+        </w:rPr>
+        <w:br/>
+        <w:t>• Omezení rozměrů</w:t>
+      </w:r>
+      <w:r>
+        <w:rPr>
+          <w:rFonts w:ascii="Arial" w:hAnsi="Arial" w:cs="Arial"/>
+          <w:color w:val="000000"/>
+          <w:sz w:val="28"/>
+          <w:szCs w:val="28"/>
+        </w:rPr>
+        <w:br/>
+        <w:t xml:space="preserve">  o max. 0.7 x 0.7 x 0.7 m </w:t>
+      </w:r>
+      <w:r>
+        <w:rPr>
+          <w:rFonts w:ascii="Arial" w:hAnsi="Arial" w:cs="Arial"/>
+          <w:color w:val="000000"/>
+          <w:sz w:val="28"/>
+          <w:szCs w:val="28"/>
+        </w:rPr>
+        <w:br/>
+        <w:t xml:space="preserve">  o </w:t>
+      </w:r>
+      <w:r>
+        <w:rPr>
+          <w:rFonts w:ascii="Arial" w:hAnsi="Arial" w:cs="Arial"/>
+          <w:i/>
+          <w:iCs/>
+          <w:color w:val="000000"/>
+          <w:sz w:val="28"/>
+          <w:szCs w:val="28"/>
+        </w:rPr>
+        <w:t>Pokud vlastníte platný řidičský průkaz třídy C jsou povoleny i větší rozměry.</w:t>
+      </w:r>
+      <w:r>
+        <w:rPr>
+          <w:rFonts w:ascii="Arial" w:hAnsi="Arial" w:cs="Arial"/>
+          <w:color w:val="000000"/>
+          <w:sz w:val="28"/>
+          <w:szCs w:val="28"/>
+        </w:rPr>
+        <w:t xml:space="preserve"> </w:t>
+      </w:r>
       <w:r>
         <w:rPr>
           <w:rFonts w:ascii="Arial" w:hAnsi="Arial" w:cs="Arial"/>
@@ -163,9 +172,17 @@
           <w:sz w:val="28"/>
           <w:szCs w:val="28"/>
         </w:rPr>
-        <w:t>Backpack</w:t>
-      </w:r>
-      <w:proofErr w:type="spellEnd"/>
+        <w:t>Nutno doložit</w:t>
+      </w:r>
+      <w:r>
+        <w:rPr>
+          <w:rFonts w:ascii="Arial" w:hAnsi="Arial" w:cs="Arial"/>
+          <w:color w:val="000000"/>
+          <w:sz w:val="28"/>
+          <w:szCs w:val="28"/>
+        </w:rPr>
+        <w:br/>
+      </w:r>
       <w:r>
         <w:rPr>
           <w:rFonts w:ascii="Arial" w:hAnsi="Arial" w:cs="Arial"/>
@@ -175,9 +192,77 @@
           <w:sz w:val="28"/>
           <w:szCs w:val="28"/>
         </w:rPr>
-        <w:t xml:space="preserve"> </w:t>
-      </w:r>
-      <w:proofErr w:type="spellStart"/>
+        <w:t>Participativní projekt na zvelebení školy</w:t>
+      </w:r>
+      <w:r>
+        <w:rPr>
+          <w:rFonts w:ascii="Arial" w:hAnsi="Arial" w:cs="Arial"/>
+          <w:color w:val="000000"/>
+          <w:sz w:val="28"/>
+          <w:szCs w:val="28"/>
+        </w:rPr>
+        <w:br/>
+        <w:t>• Návrhy studentů na úpravu školy skrze formulář</w:t>
+      </w:r>
+      <w:r>
+        <w:rPr>
+          <w:rFonts w:ascii="Arial" w:hAnsi="Arial" w:cs="Arial"/>
+          <w:color w:val="000000"/>
+          <w:sz w:val="28"/>
+          <w:szCs w:val="28"/>
+        </w:rPr>
+        <w:br/>
+        <w:t>• Výhra 30 000Kč na realizaci projektu</w:t>
+      </w:r>
+      <w:r>
+        <w:rPr>
+          <w:rFonts w:ascii="Arial" w:hAnsi="Arial" w:cs="Arial"/>
+          <w:color w:val="000000"/>
+          <w:sz w:val="28"/>
+          <w:szCs w:val="28"/>
+        </w:rPr>
+        <w:br/>
+        <w:t>• Autor vítězného návrhu bude odměněn</w:t>
+      </w:r>
+      <w:r>
+        <w:rPr>
+          <w:rFonts w:ascii="Arial" w:hAnsi="Arial" w:cs="Arial"/>
+          <w:color w:val="000000"/>
+          <w:sz w:val="28"/>
+          <w:szCs w:val="28"/>
+        </w:rPr>
+        <w:br/>
+        <w:t>• Podněty:</w:t>
+      </w:r>
+      <w:r>
+        <w:rPr>
+          <w:rFonts w:ascii="Arial" w:hAnsi="Arial" w:cs="Arial"/>
+          <w:color w:val="000000"/>
+          <w:sz w:val="28"/>
+          <w:szCs w:val="28"/>
+        </w:rPr>
+        <w:br/>
+        <w:t xml:space="preserve">  o Posezení na parapetu 4.p</w:t>
+      </w:r>
+      <w:r>
+        <w:rPr>
+          <w:rFonts w:ascii="Arial" w:hAnsi="Arial" w:cs="Arial"/>
+          <w:color w:val="000000"/>
+          <w:sz w:val="28"/>
+          <w:szCs w:val="28"/>
+        </w:rPr>
+        <w:br/>
+        <w:t xml:space="preserve">  o Výběh pro studenty</w:t>
+      </w:r>
+      <w:r>
+        <w:rPr>
+          <w:rFonts w:ascii="Arial" w:hAnsi="Arial" w:cs="Arial"/>
+          <w:color w:val="000000"/>
+          <w:sz w:val="28"/>
+          <w:szCs w:val="28"/>
+        </w:rPr>
+        <w:br/>
+      </w:r>
       <w:r>
         <w:rPr>
           <w:rFonts w:ascii="Arial" w:hAnsi="Arial" w:cs="Arial"/>
@@ -187,9 +272,8 @@
           <w:sz w:val="28"/>
           <w:szCs w:val="28"/>
         </w:rPr>
-        <w:t>Day</w:t>
-      </w:r>
-      <w:proofErr w:type="spellEnd"/>
+        <w:t>Parlament merch</w:t>
+      </w:r>
       <w:r>
         <w:rPr>
           <w:rFonts w:ascii="Arial" w:hAnsi="Arial" w:cs="Arial"/>
@@ -198,7 +282,7 @@
           <w:szCs w:val="28"/>
         </w:rPr>
         <w:br/>
-        <w:t>• Omezení rozměrů</w:t>
+        <w:t xml:space="preserve">• Výběr peněz, oznámení ceny </w:t>
       </w:r>
       <w:r>
         <w:rPr>
@@ -208,37 +292,6 @@
           <w:szCs w:val="28"/>
         </w:rPr>
         <w:br/>
-        <w:t xml:space="preserve">  o max. 0.7 x 0.7 x 0.7 m </w:t>
-      </w:r>
-      <w:r>
-        <w:rPr>
-          <w:rFonts w:ascii="Arial" w:hAnsi="Arial" w:cs="Arial"/>
-          <w:color w:val="000000"/>
-          <w:sz w:val="28"/>
-          <w:szCs w:val="28"/>
-        </w:rPr>
-        <w:br/>
-        <w:t xml:space="preserve">  o </w:t>
-      </w:r>
-      <w:r>
-        <w:rPr>
-          <w:rFonts w:ascii="Arial" w:hAnsi="Arial" w:cs="Arial"/>
-          <w:i/>
-          <w:iCs/>
-          <w:color w:val="000000"/>
-          <w:sz w:val="28"/>
-          <w:szCs w:val="28"/>
-        </w:rPr>
-        <w:t>Pokud vlastníte platný řidičský průkaz třídy C jsou povoleny i větší rozměry.</w:t>
-      </w:r>
-      <w:r>
-        <w:rPr>
-          <w:rFonts w:ascii="Arial" w:hAnsi="Arial" w:cs="Arial"/>
-          <w:color w:val="000000"/>
-          <w:sz w:val="28"/>
-          <w:szCs w:val="28"/>
-        </w:rPr>
-        <w:t xml:space="preserve"> </w:t>
       </w:r>
       <w:r>
         <w:rPr>
@@ -249,16 +302,7 @@
           <w:sz w:val="28"/>
           <w:szCs w:val="28"/>
         </w:rPr>
-        <w:t>Nutno doložit</w:t>
-      </w:r>
-      <w:r>
-        <w:rPr>
-          <w:rFonts w:ascii="Arial" w:hAnsi="Arial" w:cs="Arial"/>
-          <w:color w:val="000000"/>
-          <w:sz w:val="28"/>
-          <w:szCs w:val="28"/>
-        </w:rPr>
-        <w:br/>
+        <w:t>Moderátor příští schůz</w:t>
       </w:r>
       <w:r>
         <w:rPr>
@@ -269,130 +313,7 @@
           <w:sz w:val="28"/>
           <w:szCs w:val="28"/>
         </w:rPr>
-        <w:t>Participativní projekt na zvelebení školy</w:t>
-      </w:r>
-      <w:r>
-        <w:rPr>
-          <w:rFonts w:ascii="Arial" w:hAnsi="Arial" w:cs="Arial"/>
-          <w:color w:val="000000"/>
-          <w:sz w:val="28"/>
-          <w:szCs w:val="28"/>
-        </w:rPr>
-        <w:br/>
-        <w:t>• Návrhy studentů na úpravu školy skrze formulář</w:t>
-      </w:r>
-      <w:r>
-        <w:rPr>
-          <w:rFonts w:ascii="Arial" w:hAnsi="Arial" w:cs="Arial"/>
-          <w:color w:val="000000"/>
-          <w:sz w:val="28"/>
-          <w:szCs w:val="28"/>
-        </w:rPr>
-        <w:br/>
-        <w:t>• Výhra 30 000Kč na realizaci projektu</w:t>
-      </w:r>
-      <w:r>
-        <w:rPr>
-          <w:rFonts w:ascii="Arial" w:hAnsi="Arial" w:cs="Arial"/>
-          <w:color w:val="000000"/>
-          <w:sz w:val="28"/>
-          <w:szCs w:val="28"/>
-        </w:rPr>
-        <w:br/>
-        <w:t>• Autor vítězného návrhu bude odměněn</w:t>
-      </w:r>
-      <w:r>
-        <w:rPr>
-          <w:rFonts w:ascii="Arial" w:hAnsi="Arial" w:cs="Arial"/>
-          <w:color w:val="000000"/>
-          <w:sz w:val="28"/>
-          <w:szCs w:val="28"/>
-        </w:rPr>
-        <w:br/>
-        <w:t>• Podněty:</w:t>
-      </w:r>
-      <w:r>
-        <w:rPr>
-          <w:rFonts w:ascii="Arial" w:hAnsi="Arial" w:cs="Arial"/>
-          <w:color w:val="000000"/>
-          <w:sz w:val="28"/>
-          <w:szCs w:val="28"/>
-        </w:rPr>
-        <w:br/>
-        <w:t xml:space="preserve">  o Posezení na parapetu 4.p</w:t>
-      </w:r>
-      <w:r>
-        <w:rPr>
-          <w:rFonts w:ascii="Arial" w:hAnsi="Arial" w:cs="Arial"/>
-          <w:color w:val="000000"/>
-          <w:sz w:val="28"/>
-          <w:szCs w:val="28"/>
-        </w:rPr>
-        <w:br/>
-        <w:t xml:space="preserve">  o Výběh pro studenty</w:t>
-      </w:r>
-      <w:r>
-        <w:rPr>
-          <w:rFonts w:ascii="Arial" w:hAnsi="Arial" w:cs="Arial"/>
-          <w:color w:val="000000"/>
-          <w:sz w:val="28"/>
-          <w:szCs w:val="28"/>
-        </w:rPr>
-        <w:br/>
-      </w:r>
-      <w:r>
-        <w:rPr>
-          <w:rFonts w:ascii="Arial" w:hAnsi="Arial" w:cs="Arial"/>
-          <w:b/>
-          <w:bCs/>
-          <w:color w:val="000000"/>
-          <w:sz w:val="28"/>
-          <w:szCs w:val="28"/>
-        </w:rPr>
-        <w:t xml:space="preserve">Parlament </w:t>
-      </w:r>
-      <w:proofErr w:type="spellStart"/>
-      <w:r>
-        <w:rPr>
-          <w:rFonts w:ascii="Arial" w:hAnsi="Arial" w:cs="Arial"/>
-          <w:b/>
-          <w:bCs/>
-          <w:color w:val="000000"/>
-          <w:sz w:val="28"/>
-          <w:szCs w:val="28"/>
-        </w:rPr>
-        <w:t>merch</w:t>
-      </w:r>
-      <w:proofErr w:type="spellEnd"/>
-      <w:r>
-        <w:rPr>
-          <w:rFonts w:ascii="Arial" w:hAnsi="Arial" w:cs="Arial"/>
-          <w:color w:val="000000"/>
-          <w:sz w:val="28"/>
-          <w:szCs w:val="28"/>
-        </w:rPr>
-        <w:br/>
-        <w:t xml:space="preserve">• Výběr peněz, oznámení ceny </w:t>
-      </w:r>
-      <w:r>
-        <w:rPr>
-          <w:rFonts w:ascii="Arial" w:hAnsi="Arial" w:cs="Arial"/>
-          <w:color w:val="000000"/>
-          <w:sz w:val="28"/>
-          <w:szCs w:val="28"/>
-        </w:rPr>
-        <w:br/>
-      </w:r>
-      <w:r>
-        <w:rPr>
-          <w:rFonts w:ascii="Arial" w:hAnsi="Arial" w:cs="Arial"/>
-          <w:b/>
-          <w:bCs/>
-          <w:color w:val="000000"/>
-          <w:sz w:val="28"/>
-          <w:szCs w:val="28"/>
-        </w:rPr>
-        <w:t>Moderátor příští schůzku</w:t>
+        <w:t>e</w:t>
       </w:r>
       <w:r>
         <w:rPr>

</xml_diff>